<commit_message>
Task 2 added link
</commit_message>
<xml_diff>
--- a/Task 2/deployment_report.docx
+++ b/Task 2/deployment_report.docx
@@ -63,11 +63,16 @@
       <w:r>
         <w:t xml:space="preserve">Project: </w:t>
       </w:r>
-      <w:proofErr w:type="spellStart"/>
-      <w:r>
-        <w:t>invest_insight</w:t>
-      </w:r>
-      <w:proofErr w:type="spellEnd"/>
+      <w:hyperlink r:id="rId6" w:history="1">
+        <w:proofErr w:type="spellStart"/>
+        <w:r>
+          <w:rPr>
+            <w:rStyle w:val="Hyperlink"/>
+          </w:rPr>
+          <w:t>invest_insight</w:t>
+        </w:r>
+        <w:proofErr w:type="spellEnd"/>
+      </w:hyperlink>
     </w:p>
     <w:p>
       <w:pPr>
@@ -81,16 +86,7 @@
         <w:t>Platform: Render</w:t>
       </w:r>
       <w:r>
-        <w:t xml:space="preserve"> </w:t>
-      </w:r>
-      <w:r>
-        <w:t>(https://</w:t>
-      </w:r>
-      <w:r>
-        <w:t>render</w:t>
-      </w:r>
-      <w:r>
-        <w:t>.com)</w:t>
+        <w:t xml:space="preserve"> (https://render.com)</w:t>
       </w:r>
     </w:p>
     <w:p>
@@ -169,6 +165,27 @@
       </w:pPr>
       <w:r>
         <w:t>Auto-Deploy: Enabled (on Git commit)</w:t>
+      </w:r>
+    </w:p>
+    <w:p>
+      <w:pPr>
+        <w:pStyle w:val="ListParagraph"/>
+        <w:numPr>
+          <w:ilvl w:val="1"/>
+          <w:numId w:val="12"/>
+        </w:numPr>
+      </w:pPr>
+      <w:r>
+        <w:t>D</w:t>
+      </w:r>
+      <w:r>
+        <w:t>omain</w:t>
+      </w:r>
+      <w:r>
+        <w:t xml:space="preserve">: </w:t>
+      </w:r>
+      <w:r>
+        <w:t>https://invest-insight.onrender.com/</w:t>
       </w:r>
     </w:p>
     <w:p>
@@ -244,11 +261,16 @@
       <w:r>
         <w:t xml:space="preserve">Project: </w:t>
       </w:r>
-      <w:proofErr w:type="spellStart"/>
-      <w:r>
-        <w:t>steganography_website</w:t>
-      </w:r>
-      <w:proofErr w:type="spellEnd"/>
+      <w:hyperlink r:id="rId7" w:history="1">
+        <w:proofErr w:type="spellStart"/>
+        <w:r>
+          <w:rPr>
+            <w:rStyle w:val="Hyperlink"/>
+          </w:rPr>
+          <w:t>steganography_website</w:t>
+        </w:r>
+        <w:proofErr w:type="spellEnd"/>
+      </w:hyperlink>
     </w:p>
     <w:p>
       <w:pPr>
@@ -328,6 +350,27 @@
     </w:p>
     <w:p>
       <w:pPr>
+        <w:pStyle w:val="ListParagraph"/>
+        <w:numPr>
+          <w:ilvl w:val="1"/>
+          <w:numId w:val="12"/>
+        </w:numPr>
+      </w:pPr>
+      <w:r>
+        <w:t>D</w:t>
+      </w:r>
+      <w:r>
+        <w:t>omain</w:t>
+      </w:r>
+      <w:r>
+        <w:t xml:space="preserve">: </w:t>
+      </w:r>
+      <w:r>
+        <w:t>https://steganography-website-crxq.onrender.com/</w:t>
+      </w:r>
+    </w:p>
+    <w:p>
+      <w:pPr>
         <w:pStyle w:val="Heading2"/>
         <w:ind w:left="720"/>
         <w:rPr>
@@ -440,8 +483,16 @@
       </w:r>
       <w:proofErr w:type="spellEnd"/>
       <w:r>
-        <w:t xml:space="preserve"> Deployment: steganography-website</w:t>
+        <w:t xml:space="preserve"> Deployment: </w:t>
       </w:r>
+      <w:hyperlink r:id="rId8" w:history="1">
+        <w:r>
+          <w:rPr>
+            <w:rStyle w:val="Hyperlink"/>
+          </w:rPr>
+          <w:t>steganography-website</w:t>
+        </w:r>
+      </w:hyperlink>
     </w:p>
     <w:p>
       <w:pPr>
@@ -508,15 +559,10 @@
         </w:numPr>
       </w:pPr>
       <w:r>
-        <w:t>Domains: *.</w:t>
+        <w:t xml:space="preserve">Domain: </w:t>
       </w:r>
-      <w:proofErr w:type="spellStart"/>
       <w:r>
-        <w:t>vercel.app</w:t>
-      </w:r>
-      <w:proofErr w:type="spellEnd"/>
-      <w:r>
-        <w:t xml:space="preserve"> (auto-assigned, custom domains available)</w:t>
+        <w:t>https://steganography-website-one.vercel.app/</w:t>
       </w:r>
     </w:p>
     <w:p>
@@ -12718,6 +12764,29 @@
       </w:tcPr>
     </w:tblStylePr>
   </w:style>
+  <w:style w:type="character" w:styleId="Hyperlink">
+    <w:name w:val="Hyperlink"/>
+    <w:basedOn w:val="DefaultParagraphFont"/>
+    <w:uiPriority w:val="99"/>
+    <w:unhideWhenUsed/>
+    <w:rsid w:val="007053C1"/>
+    <w:rPr>
+      <w:color w:val="0000FF" w:themeColor="hyperlink"/>
+      <w:u w:val="single"/>
+    </w:rPr>
+  </w:style>
+  <w:style w:type="character" w:styleId="UnresolvedMention">
+    <w:name w:val="Unresolved Mention"/>
+    <w:basedOn w:val="DefaultParagraphFont"/>
+    <w:uiPriority w:val="99"/>
+    <w:semiHidden/>
+    <w:unhideWhenUsed/>
+    <w:rsid w:val="007053C1"/>
+    <w:rPr>
+      <w:color w:val="605E5C"/>
+      <w:shd w:val="clear" w:color="auto" w:fill="E1DFDD"/>
+    </w:rPr>
+  </w:style>
 </w:styles>
 </file>
 

</xml_diff>